<commit_message>
update report + images
</commit_message>
<xml_diff>
--- a/OTHERS/Report-1.docx
+++ b/OTHERS/Report-1.docx
@@ -10317,6 +10317,7 @@
           <w:szCs w:val="26"/>
         </w:rPr>
       </w:pPr>
+      <w:proofErr w:type="spellStart"/>
       <w:r>
         <w:rPr>
           <w:rFonts w:ascii="Times New Roman" w:hAnsi="Times New Roman" w:cs="Times New Roman"/>
@@ -10326,7 +10327,43 @@
           <w:szCs w:val="26"/>
           <w:lang w:val="en-US"/>
         </w:rPr>
-        <w:t>Tình huống 1</w:t>
+        <w:t>Tình</w:t>
+      </w:r>
+      <w:proofErr w:type="spellEnd"/>
+      <w:r>
+        <w:rPr>
+          <w:rFonts w:ascii="Times New Roman" w:hAnsi="Times New Roman" w:cs="Times New Roman"/>
+          <w:i/>
+          <w:iCs/>
+          <w:sz w:val="26"/>
+          <w:szCs w:val="26"/>
+          <w:lang w:val="en-US"/>
+        </w:rPr>
+        <w:t xml:space="preserve"> </w:t>
+      </w:r>
+      <w:proofErr w:type="spellStart"/>
+      <w:r>
+        <w:rPr>
+          <w:rFonts w:ascii="Times New Roman" w:hAnsi="Times New Roman" w:cs="Times New Roman"/>
+          <w:i/>
+          <w:iCs/>
+          <w:sz w:val="26"/>
+          <w:szCs w:val="26"/>
+          <w:lang w:val="en-US"/>
+        </w:rPr>
+        <w:t>huống</w:t>
+      </w:r>
+      <w:proofErr w:type="spellEnd"/>
+      <w:r>
+        <w:rPr>
+          <w:rFonts w:ascii="Times New Roman" w:hAnsi="Times New Roman" w:cs="Times New Roman"/>
+          <w:i/>
+          <w:iCs/>
+          <w:sz w:val="26"/>
+          <w:szCs w:val="26"/>
+          <w:lang w:val="en-US"/>
+        </w:rPr>
+        <w:t xml:space="preserve"> 1</w:t>
       </w:r>
     </w:p>
     <w:p>
@@ -10564,6 +10601,7 @@
           <w:szCs w:val="26"/>
         </w:rPr>
       </w:pPr>
+      <w:proofErr w:type="spellStart"/>
       <w:r>
         <w:rPr>
           <w:rFonts w:ascii="Times New Roman" w:hAnsi="Times New Roman" w:cs="Times New Roman"/>
@@ -10573,7 +10611,43 @@
           <w:szCs w:val="26"/>
           <w:lang w:val="en-US"/>
         </w:rPr>
-        <w:t xml:space="preserve">Tình huống 2 </w:t>
+        <w:t>Tình</w:t>
+      </w:r>
+      <w:proofErr w:type="spellEnd"/>
+      <w:r>
+        <w:rPr>
+          <w:rFonts w:ascii="Times New Roman" w:hAnsi="Times New Roman" w:cs="Times New Roman"/>
+          <w:i/>
+          <w:iCs/>
+          <w:sz w:val="26"/>
+          <w:szCs w:val="26"/>
+          <w:lang w:val="en-US"/>
+        </w:rPr>
+        <w:t xml:space="preserve"> </w:t>
+      </w:r>
+      <w:proofErr w:type="spellStart"/>
+      <w:r>
+        <w:rPr>
+          <w:rFonts w:ascii="Times New Roman" w:hAnsi="Times New Roman" w:cs="Times New Roman"/>
+          <w:i/>
+          <w:iCs/>
+          <w:sz w:val="26"/>
+          <w:szCs w:val="26"/>
+          <w:lang w:val="en-US"/>
+        </w:rPr>
+        <w:t>huống</w:t>
+      </w:r>
+      <w:proofErr w:type="spellEnd"/>
+      <w:r>
+        <w:rPr>
+          <w:rFonts w:ascii="Times New Roman" w:hAnsi="Times New Roman" w:cs="Times New Roman"/>
+          <w:i/>
+          <w:iCs/>
+          <w:sz w:val="26"/>
+          <w:szCs w:val="26"/>
+          <w:lang w:val="en-US"/>
+        </w:rPr>
+        <w:t xml:space="preserve"> 2 </w:t>
       </w:r>
     </w:p>
     <w:p>
@@ -10699,23 +10773,669 @@
         </w:rPr>
         <w:t xml:space="preserve">Ta </w:t>
       </w:r>
+      <w:proofErr w:type="spellStart"/>
       <w:r>
         <w:rPr>
           <w:lang w:val="en-US"/>
         </w:rPr>
-        <w:t>có thể sử dụng cơ chế locking để đảm bảo rằng đơn hàng X chỉ được tài xế A đang xử lý truy cập vào</w:t>
-      </w:r>
+        <w:t>có</w:t>
+      </w:r>
+      <w:proofErr w:type="spellEnd"/>
       <w:r>
         <w:rPr>
           <w:lang w:val="en-US"/>
         </w:rPr>
-        <w:t xml:space="preserve">. Đồng thời </w:t>
-      </w:r>
+        <w:t xml:space="preserve"> </w:t>
+      </w:r>
+      <w:proofErr w:type="spellStart"/>
       <w:r>
         <w:rPr>
           <w:lang w:val="en-US"/>
         </w:rPr>
-        <w:t>Sử dụng UPDLOCK và ROWLOCK trong Transaction 2 cũng đảm bảo rằng chỉ có một tài xế được phép truy cập vào đơn hàng X cùng một lúc.</w:t>
+        <w:t>thể</w:t>
+      </w:r>
+      <w:proofErr w:type="spellEnd"/>
+      <w:r>
+        <w:rPr>
+          <w:lang w:val="en-US"/>
+        </w:rPr>
+        <w:t xml:space="preserve"> </w:t>
+      </w:r>
+      <w:proofErr w:type="spellStart"/>
+      <w:r>
+        <w:rPr>
+          <w:lang w:val="en-US"/>
+        </w:rPr>
+        <w:t>sử</w:t>
+      </w:r>
+      <w:proofErr w:type="spellEnd"/>
+      <w:r>
+        <w:rPr>
+          <w:lang w:val="en-US"/>
+        </w:rPr>
+        <w:t xml:space="preserve"> </w:t>
+      </w:r>
+      <w:proofErr w:type="spellStart"/>
+      <w:r>
+        <w:rPr>
+          <w:lang w:val="en-US"/>
+        </w:rPr>
+        <w:t>dụng</w:t>
+      </w:r>
+      <w:proofErr w:type="spellEnd"/>
+      <w:r>
+        <w:rPr>
+          <w:lang w:val="en-US"/>
+        </w:rPr>
+        <w:t xml:space="preserve"> </w:t>
+      </w:r>
+      <w:proofErr w:type="spellStart"/>
+      <w:r>
+        <w:rPr>
+          <w:lang w:val="en-US"/>
+        </w:rPr>
+        <w:t>cơ</w:t>
+      </w:r>
+      <w:proofErr w:type="spellEnd"/>
+      <w:r>
+        <w:rPr>
+          <w:lang w:val="en-US"/>
+        </w:rPr>
+        <w:t xml:space="preserve"> </w:t>
+      </w:r>
+      <w:proofErr w:type="spellStart"/>
+      <w:r>
+        <w:rPr>
+          <w:lang w:val="en-US"/>
+        </w:rPr>
+        <w:t>chế</w:t>
+      </w:r>
+      <w:proofErr w:type="spellEnd"/>
+      <w:r>
+        <w:rPr>
+          <w:lang w:val="en-US"/>
+        </w:rPr>
+        <w:t xml:space="preserve"> locking </w:t>
+      </w:r>
+      <w:proofErr w:type="spellStart"/>
+      <w:r>
+        <w:rPr>
+          <w:lang w:val="en-US"/>
+        </w:rPr>
+        <w:t>để</w:t>
+      </w:r>
+      <w:proofErr w:type="spellEnd"/>
+      <w:r>
+        <w:rPr>
+          <w:lang w:val="en-US"/>
+        </w:rPr>
+        <w:t xml:space="preserve"> </w:t>
+      </w:r>
+      <w:proofErr w:type="spellStart"/>
+      <w:r>
+        <w:rPr>
+          <w:lang w:val="en-US"/>
+        </w:rPr>
+        <w:t>đảm</w:t>
+      </w:r>
+      <w:proofErr w:type="spellEnd"/>
+      <w:r>
+        <w:rPr>
+          <w:lang w:val="en-US"/>
+        </w:rPr>
+        <w:t xml:space="preserve"> </w:t>
+      </w:r>
+      <w:proofErr w:type="spellStart"/>
+      <w:r>
+        <w:rPr>
+          <w:lang w:val="en-US"/>
+        </w:rPr>
+        <w:t>bảo</w:t>
+      </w:r>
+      <w:proofErr w:type="spellEnd"/>
+      <w:r>
+        <w:rPr>
+          <w:lang w:val="en-US"/>
+        </w:rPr>
+        <w:t xml:space="preserve"> </w:t>
+      </w:r>
+      <w:proofErr w:type="spellStart"/>
+      <w:r>
+        <w:rPr>
+          <w:lang w:val="en-US"/>
+        </w:rPr>
+        <w:t>rằng</w:t>
+      </w:r>
+      <w:proofErr w:type="spellEnd"/>
+      <w:r>
+        <w:rPr>
+          <w:lang w:val="en-US"/>
+        </w:rPr>
+        <w:t xml:space="preserve"> </w:t>
+      </w:r>
+      <w:proofErr w:type="spellStart"/>
+      <w:r>
+        <w:rPr>
+          <w:lang w:val="en-US"/>
+        </w:rPr>
+        <w:t>đơn</w:t>
+      </w:r>
+      <w:proofErr w:type="spellEnd"/>
+      <w:r>
+        <w:rPr>
+          <w:lang w:val="en-US"/>
+        </w:rPr>
+        <w:t xml:space="preserve"> </w:t>
+      </w:r>
+      <w:proofErr w:type="spellStart"/>
+      <w:r>
+        <w:rPr>
+          <w:lang w:val="en-US"/>
+        </w:rPr>
+        <w:t>hàng</w:t>
+      </w:r>
+      <w:proofErr w:type="spellEnd"/>
+      <w:r>
+        <w:rPr>
+          <w:lang w:val="en-US"/>
+        </w:rPr>
+        <w:t xml:space="preserve"> X </w:t>
+      </w:r>
+      <w:proofErr w:type="spellStart"/>
+      <w:r>
+        <w:rPr>
+          <w:lang w:val="en-US"/>
+        </w:rPr>
+        <w:t>chỉ</w:t>
+      </w:r>
+      <w:proofErr w:type="spellEnd"/>
+      <w:r>
+        <w:rPr>
+          <w:lang w:val="en-US"/>
+        </w:rPr>
+        <w:t xml:space="preserve"> </w:t>
+      </w:r>
+      <w:proofErr w:type="spellStart"/>
+      <w:r>
+        <w:rPr>
+          <w:lang w:val="en-US"/>
+        </w:rPr>
+        <w:t>được</w:t>
+      </w:r>
+      <w:proofErr w:type="spellEnd"/>
+      <w:r>
+        <w:rPr>
+          <w:lang w:val="en-US"/>
+        </w:rPr>
+        <w:t xml:space="preserve"> </w:t>
+      </w:r>
+      <w:proofErr w:type="spellStart"/>
+      <w:r>
+        <w:rPr>
+          <w:lang w:val="en-US"/>
+        </w:rPr>
+        <w:t>tài</w:t>
+      </w:r>
+      <w:proofErr w:type="spellEnd"/>
+      <w:r>
+        <w:rPr>
+          <w:lang w:val="en-US"/>
+        </w:rPr>
+        <w:t xml:space="preserve"> </w:t>
+      </w:r>
+      <w:proofErr w:type="spellStart"/>
+      <w:r>
+        <w:rPr>
+          <w:lang w:val="en-US"/>
+        </w:rPr>
+        <w:t>xế</w:t>
+      </w:r>
+      <w:proofErr w:type="spellEnd"/>
+      <w:r>
+        <w:rPr>
+          <w:lang w:val="en-US"/>
+        </w:rPr>
+        <w:t xml:space="preserve"> A </w:t>
+      </w:r>
+      <w:proofErr w:type="spellStart"/>
+      <w:r>
+        <w:rPr>
+          <w:lang w:val="en-US"/>
+        </w:rPr>
+        <w:t>đang</w:t>
+      </w:r>
+      <w:proofErr w:type="spellEnd"/>
+      <w:r>
+        <w:rPr>
+          <w:lang w:val="en-US"/>
+        </w:rPr>
+        <w:t xml:space="preserve"> </w:t>
+      </w:r>
+      <w:proofErr w:type="spellStart"/>
+      <w:r>
+        <w:rPr>
+          <w:lang w:val="en-US"/>
+        </w:rPr>
+        <w:t>xử</w:t>
+      </w:r>
+      <w:proofErr w:type="spellEnd"/>
+      <w:r>
+        <w:rPr>
+          <w:lang w:val="en-US"/>
+        </w:rPr>
+        <w:t xml:space="preserve"> </w:t>
+      </w:r>
+      <w:proofErr w:type="spellStart"/>
+      <w:r>
+        <w:rPr>
+          <w:lang w:val="en-US"/>
+        </w:rPr>
+        <w:t>lý</w:t>
+      </w:r>
+      <w:proofErr w:type="spellEnd"/>
+      <w:r>
+        <w:rPr>
+          <w:lang w:val="en-US"/>
+        </w:rPr>
+        <w:t xml:space="preserve"> </w:t>
+      </w:r>
+      <w:proofErr w:type="spellStart"/>
+      <w:r>
+        <w:rPr>
+          <w:lang w:val="en-US"/>
+        </w:rPr>
+        <w:t>truy</w:t>
+      </w:r>
+      <w:proofErr w:type="spellEnd"/>
+      <w:r>
+        <w:rPr>
+          <w:lang w:val="en-US"/>
+        </w:rPr>
+        <w:t xml:space="preserve"> </w:t>
+      </w:r>
+      <w:proofErr w:type="spellStart"/>
+      <w:r>
+        <w:rPr>
+          <w:lang w:val="en-US"/>
+        </w:rPr>
+        <w:t>cập</w:t>
+      </w:r>
+      <w:proofErr w:type="spellEnd"/>
+      <w:r>
+        <w:rPr>
+          <w:lang w:val="en-US"/>
+        </w:rPr>
+        <w:t xml:space="preserve"> </w:t>
+      </w:r>
+      <w:proofErr w:type="spellStart"/>
+      <w:r>
+        <w:rPr>
+          <w:lang w:val="en-US"/>
+        </w:rPr>
+        <w:t>vào</w:t>
+      </w:r>
+      <w:proofErr w:type="spellEnd"/>
+      <w:r>
+        <w:rPr>
+          <w:lang w:val="en-US"/>
+        </w:rPr>
+        <w:t xml:space="preserve">. </w:t>
+      </w:r>
+      <w:proofErr w:type="spellStart"/>
+      <w:r>
+        <w:rPr>
+          <w:lang w:val="en-US"/>
+        </w:rPr>
+        <w:t>Đồng</w:t>
+      </w:r>
+      <w:proofErr w:type="spellEnd"/>
+      <w:r>
+        <w:rPr>
+          <w:lang w:val="en-US"/>
+        </w:rPr>
+        <w:t xml:space="preserve"> </w:t>
+      </w:r>
+      <w:proofErr w:type="spellStart"/>
+      <w:r>
+        <w:rPr>
+          <w:lang w:val="en-US"/>
+        </w:rPr>
+        <w:t>thời</w:t>
+      </w:r>
+      <w:proofErr w:type="spellEnd"/>
+      <w:r>
+        <w:rPr>
+          <w:lang w:val="en-US"/>
+        </w:rPr>
+        <w:t xml:space="preserve"> </w:t>
+      </w:r>
+      <w:proofErr w:type="spellStart"/>
+      <w:r>
+        <w:rPr>
+          <w:lang w:val="en-US"/>
+        </w:rPr>
+        <w:t>s</w:t>
+      </w:r>
+      <w:r>
+        <w:rPr>
+          <w:lang w:val="en-US"/>
+        </w:rPr>
+        <w:t>ử</w:t>
+      </w:r>
+      <w:proofErr w:type="spellEnd"/>
+      <w:r>
+        <w:rPr>
+          <w:lang w:val="en-US"/>
+        </w:rPr>
+        <w:t xml:space="preserve"> </w:t>
+      </w:r>
+      <w:proofErr w:type="spellStart"/>
+      <w:r>
+        <w:rPr>
+          <w:lang w:val="en-US"/>
+        </w:rPr>
+        <w:t>dụng</w:t>
+      </w:r>
+      <w:proofErr w:type="spellEnd"/>
+      <w:r>
+        <w:rPr>
+          <w:lang w:val="en-US"/>
+        </w:rPr>
+        <w:t xml:space="preserve"> UPDLOCK </w:t>
+      </w:r>
+      <w:proofErr w:type="spellStart"/>
+      <w:r>
+        <w:rPr>
+          <w:lang w:val="en-US"/>
+        </w:rPr>
+        <w:t>và</w:t>
+      </w:r>
+      <w:proofErr w:type="spellEnd"/>
+      <w:r>
+        <w:rPr>
+          <w:lang w:val="en-US"/>
+        </w:rPr>
+        <w:t xml:space="preserve"> ROWLOCK </w:t>
+      </w:r>
+      <w:proofErr w:type="spellStart"/>
+      <w:r>
+        <w:rPr>
+          <w:lang w:val="en-US"/>
+        </w:rPr>
+        <w:t>trong</w:t>
+      </w:r>
+      <w:proofErr w:type="spellEnd"/>
+      <w:r>
+        <w:rPr>
+          <w:lang w:val="en-US"/>
+        </w:rPr>
+        <w:t xml:space="preserve"> Transaction 2 </w:t>
+      </w:r>
+      <w:proofErr w:type="spellStart"/>
+      <w:r>
+        <w:rPr>
+          <w:lang w:val="en-US"/>
+        </w:rPr>
+        <w:t>cũng</w:t>
+      </w:r>
+      <w:proofErr w:type="spellEnd"/>
+      <w:r>
+        <w:rPr>
+          <w:lang w:val="en-US"/>
+        </w:rPr>
+        <w:t xml:space="preserve"> </w:t>
+      </w:r>
+      <w:proofErr w:type="spellStart"/>
+      <w:r>
+        <w:rPr>
+          <w:lang w:val="en-US"/>
+        </w:rPr>
+        <w:t>đảm</w:t>
+      </w:r>
+      <w:proofErr w:type="spellEnd"/>
+      <w:r>
+        <w:rPr>
+          <w:lang w:val="en-US"/>
+        </w:rPr>
+        <w:t xml:space="preserve"> </w:t>
+      </w:r>
+      <w:proofErr w:type="spellStart"/>
+      <w:r>
+        <w:rPr>
+          <w:lang w:val="en-US"/>
+        </w:rPr>
+        <w:t>bảo</w:t>
+      </w:r>
+      <w:proofErr w:type="spellEnd"/>
+      <w:r>
+        <w:rPr>
+          <w:lang w:val="en-US"/>
+        </w:rPr>
+        <w:t xml:space="preserve"> </w:t>
+      </w:r>
+      <w:proofErr w:type="spellStart"/>
+      <w:r>
+        <w:rPr>
+          <w:lang w:val="en-US"/>
+        </w:rPr>
+        <w:t>rằng</w:t>
+      </w:r>
+      <w:proofErr w:type="spellEnd"/>
+      <w:r>
+        <w:rPr>
+          <w:lang w:val="en-US"/>
+        </w:rPr>
+        <w:t xml:space="preserve"> </w:t>
+      </w:r>
+      <w:proofErr w:type="spellStart"/>
+      <w:r>
+        <w:rPr>
+          <w:lang w:val="en-US"/>
+        </w:rPr>
+        <w:t>chỉ</w:t>
+      </w:r>
+      <w:proofErr w:type="spellEnd"/>
+      <w:r>
+        <w:rPr>
+          <w:lang w:val="en-US"/>
+        </w:rPr>
+        <w:t xml:space="preserve"> </w:t>
+      </w:r>
+      <w:proofErr w:type="spellStart"/>
+      <w:r>
+        <w:rPr>
+          <w:lang w:val="en-US"/>
+        </w:rPr>
+        <w:t>có</w:t>
+      </w:r>
+      <w:proofErr w:type="spellEnd"/>
+      <w:r>
+        <w:rPr>
+          <w:lang w:val="en-US"/>
+        </w:rPr>
+        <w:t xml:space="preserve"> </w:t>
+      </w:r>
+      <w:proofErr w:type="spellStart"/>
+      <w:r>
+        <w:rPr>
+          <w:lang w:val="en-US"/>
+        </w:rPr>
+        <w:t>một</w:t>
+      </w:r>
+      <w:proofErr w:type="spellEnd"/>
+      <w:r>
+        <w:rPr>
+          <w:lang w:val="en-US"/>
+        </w:rPr>
+        <w:t xml:space="preserve"> </w:t>
+      </w:r>
+      <w:proofErr w:type="spellStart"/>
+      <w:r>
+        <w:rPr>
+          <w:lang w:val="en-US"/>
+        </w:rPr>
+        <w:t>tài</w:t>
+      </w:r>
+      <w:proofErr w:type="spellEnd"/>
+      <w:r>
+        <w:rPr>
+          <w:lang w:val="en-US"/>
+        </w:rPr>
+        <w:t xml:space="preserve"> </w:t>
+      </w:r>
+      <w:proofErr w:type="spellStart"/>
+      <w:r>
+        <w:rPr>
+          <w:lang w:val="en-US"/>
+        </w:rPr>
+        <w:t>xế</w:t>
+      </w:r>
+      <w:proofErr w:type="spellEnd"/>
+      <w:r>
+        <w:rPr>
+          <w:lang w:val="en-US"/>
+        </w:rPr>
+        <w:t xml:space="preserve"> </w:t>
+      </w:r>
+      <w:proofErr w:type="spellStart"/>
+      <w:r>
+        <w:rPr>
+          <w:lang w:val="en-US"/>
+        </w:rPr>
+        <w:t>được</w:t>
+      </w:r>
+      <w:proofErr w:type="spellEnd"/>
+      <w:r>
+        <w:rPr>
+          <w:lang w:val="en-US"/>
+        </w:rPr>
+        <w:t xml:space="preserve"> </w:t>
+      </w:r>
+      <w:proofErr w:type="spellStart"/>
+      <w:r>
+        <w:rPr>
+          <w:lang w:val="en-US"/>
+        </w:rPr>
+        <w:t>phép</w:t>
+      </w:r>
+      <w:proofErr w:type="spellEnd"/>
+      <w:r>
+        <w:rPr>
+          <w:lang w:val="en-US"/>
+        </w:rPr>
+        <w:t xml:space="preserve"> </w:t>
+      </w:r>
+      <w:proofErr w:type="spellStart"/>
+      <w:r>
+        <w:rPr>
+          <w:lang w:val="en-US"/>
+        </w:rPr>
+        <w:t>truy</w:t>
+      </w:r>
+      <w:proofErr w:type="spellEnd"/>
+      <w:r>
+        <w:rPr>
+          <w:lang w:val="en-US"/>
+        </w:rPr>
+        <w:t xml:space="preserve"> </w:t>
+      </w:r>
+      <w:proofErr w:type="spellStart"/>
+      <w:r>
+        <w:rPr>
+          <w:lang w:val="en-US"/>
+        </w:rPr>
+        <w:t>cập</w:t>
+      </w:r>
+      <w:proofErr w:type="spellEnd"/>
+      <w:r>
+        <w:rPr>
+          <w:lang w:val="en-US"/>
+        </w:rPr>
+        <w:t xml:space="preserve"> </w:t>
+      </w:r>
+      <w:proofErr w:type="spellStart"/>
+      <w:r>
+        <w:rPr>
+          <w:lang w:val="en-US"/>
+        </w:rPr>
+        <w:t>vào</w:t>
+      </w:r>
+      <w:proofErr w:type="spellEnd"/>
+      <w:r>
+        <w:rPr>
+          <w:lang w:val="en-US"/>
+        </w:rPr>
+        <w:t xml:space="preserve"> </w:t>
+      </w:r>
+      <w:proofErr w:type="spellStart"/>
+      <w:r>
+        <w:rPr>
+          <w:lang w:val="en-US"/>
+        </w:rPr>
+        <w:t>đơn</w:t>
+      </w:r>
+      <w:proofErr w:type="spellEnd"/>
+      <w:r>
+        <w:rPr>
+          <w:lang w:val="en-US"/>
+        </w:rPr>
+        <w:t xml:space="preserve"> </w:t>
+      </w:r>
+      <w:proofErr w:type="spellStart"/>
+      <w:r>
+        <w:rPr>
+          <w:lang w:val="en-US"/>
+        </w:rPr>
+        <w:t>hàng</w:t>
+      </w:r>
+      <w:proofErr w:type="spellEnd"/>
+      <w:r>
+        <w:rPr>
+          <w:lang w:val="en-US"/>
+        </w:rPr>
+        <w:t xml:space="preserve"> X </w:t>
+      </w:r>
+      <w:proofErr w:type="spellStart"/>
+      <w:r>
+        <w:rPr>
+          <w:lang w:val="en-US"/>
+        </w:rPr>
+        <w:t>cùng</w:t>
+      </w:r>
+      <w:proofErr w:type="spellEnd"/>
+      <w:r>
+        <w:rPr>
+          <w:lang w:val="en-US"/>
+        </w:rPr>
+        <w:t xml:space="preserve"> </w:t>
+      </w:r>
+      <w:proofErr w:type="spellStart"/>
+      <w:r>
+        <w:rPr>
+          <w:lang w:val="en-US"/>
+        </w:rPr>
+        <w:t>một</w:t>
+      </w:r>
+      <w:proofErr w:type="spellEnd"/>
+      <w:r>
+        <w:rPr>
+          <w:lang w:val="en-US"/>
+        </w:rPr>
+        <w:t xml:space="preserve"> </w:t>
+      </w:r>
+      <w:proofErr w:type="spellStart"/>
+      <w:r>
+        <w:rPr>
+          <w:lang w:val="en-US"/>
+        </w:rPr>
+        <w:t>lúc</w:t>
+      </w:r>
+      <w:proofErr w:type="spellEnd"/>
+      <w:r>
+        <w:rPr>
+          <w:lang w:val="en-US"/>
+        </w:rPr>
+        <w:t>.</w:t>
       </w:r>
     </w:p>
     <w:p>
@@ -10809,6 +11529,7 @@
           <w:szCs w:val="26"/>
         </w:rPr>
       </w:pPr>
+      <w:proofErr w:type="spellStart"/>
       <w:r>
         <w:rPr>
           <w:rFonts w:ascii="Times New Roman" w:hAnsi="Times New Roman" w:cs="Times New Roman"/>
@@ -10818,7 +11539,43 @@
           <w:szCs w:val="26"/>
           <w:lang w:val="en-US"/>
         </w:rPr>
-        <w:t>Tình huống 3</w:t>
+        <w:t>Tình</w:t>
+      </w:r>
+      <w:proofErr w:type="spellEnd"/>
+      <w:r>
+        <w:rPr>
+          <w:rFonts w:ascii="Times New Roman" w:hAnsi="Times New Roman" w:cs="Times New Roman"/>
+          <w:i/>
+          <w:iCs/>
+          <w:sz w:val="26"/>
+          <w:szCs w:val="26"/>
+          <w:lang w:val="en-US"/>
+        </w:rPr>
+        <w:t xml:space="preserve"> </w:t>
+      </w:r>
+      <w:proofErr w:type="spellStart"/>
+      <w:r>
+        <w:rPr>
+          <w:rFonts w:ascii="Times New Roman" w:hAnsi="Times New Roman" w:cs="Times New Roman"/>
+          <w:i/>
+          <w:iCs/>
+          <w:sz w:val="26"/>
+          <w:szCs w:val="26"/>
+          <w:lang w:val="en-US"/>
+        </w:rPr>
+        <w:t>huống</w:t>
+      </w:r>
+      <w:proofErr w:type="spellEnd"/>
+      <w:r>
+        <w:rPr>
+          <w:rFonts w:ascii="Times New Roman" w:hAnsi="Times New Roman" w:cs="Times New Roman"/>
+          <w:i/>
+          <w:iCs/>
+          <w:sz w:val="26"/>
+          <w:szCs w:val="26"/>
+          <w:lang w:val="en-US"/>
+        </w:rPr>
+        <w:t xml:space="preserve"> 3</w:t>
       </w:r>
     </w:p>
     <w:p>
@@ -10989,6 +11746,7 @@
           <w:szCs w:val="26"/>
         </w:rPr>
       </w:pPr>
+      <w:proofErr w:type="spellStart"/>
       <w:r>
         <w:rPr>
           <w:rFonts w:ascii="Times New Roman" w:hAnsi="Times New Roman" w:cs="Times New Roman"/>
@@ -10998,7 +11756,43 @@
           <w:szCs w:val="26"/>
           <w:lang w:val="en-US"/>
         </w:rPr>
-        <w:t>Tình huống 4</w:t>
+        <w:t>Tình</w:t>
+      </w:r>
+      <w:proofErr w:type="spellEnd"/>
+      <w:r>
+        <w:rPr>
+          <w:rFonts w:ascii="Times New Roman" w:hAnsi="Times New Roman" w:cs="Times New Roman"/>
+          <w:i/>
+          <w:iCs/>
+          <w:sz w:val="26"/>
+          <w:szCs w:val="26"/>
+          <w:lang w:val="en-US"/>
+        </w:rPr>
+        <w:t xml:space="preserve"> </w:t>
+      </w:r>
+      <w:proofErr w:type="spellStart"/>
+      <w:r>
+        <w:rPr>
+          <w:rFonts w:ascii="Times New Roman" w:hAnsi="Times New Roman" w:cs="Times New Roman"/>
+          <w:i/>
+          <w:iCs/>
+          <w:sz w:val="26"/>
+          <w:szCs w:val="26"/>
+          <w:lang w:val="en-US"/>
+        </w:rPr>
+        <w:t>huống</w:t>
+      </w:r>
+      <w:proofErr w:type="spellEnd"/>
+      <w:r>
+        <w:rPr>
+          <w:rFonts w:ascii="Times New Roman" w:hAnsi="Times New Roman" w:cs="Times New Roman"/>
+          <w:i/>
+          <w:iCs/>
+          <w:sz w:val="26"/>
+          <w:szCs w:val="26"/>
+          <w:lang w:val="en-US"/>
+        </w:rPr>
+        <w:t xml:space="preserve"> 4</w:t>
       </w:r>
     </w:p>
     <w:p>
@@ -12789,57 +13583,6 @@
     </w:p>
     <w:p>
       <w:pPr>
-        <w:pStyle w:val="ListParagraph"/>
-        <w:ind w:left="709"/>
-        <w:jc w:val="center"/>
-        <w:rPr>
-          <w:rFonts w:ascii="Times New Roman" w:hAnsi="Times New Roman" w:cs="Times New Roman"/>
-          <w:szCs w:val="24"/>
-          <w:lang w:val="en-US"/>
-        </w:rPr>
-      </w:pPr>
-    </w:p>
-    <w:p>
-      <w:pPr>
-        <w:pStyle w:val="ListParagraph"/>
-        <w:ind w:left="709"/>
-        <w:jc w:val="center"/>
-        <w:rPr>
-          <w:rFonts w:ascii="Times New Roman" w:hAnsi="Times New Roman" w:cs="Times New Roman"/>
-          <w:szCs w:val="24"/>
-          <w:lang w:val="en-US"/>
-        </w:rPr>
-      </w:pPr>
-    </w:p>
-    <w:p>
-      <w:pPr>
-        <w:pStyle w:val="ListParagraph"/>
-        <w:ind w:left="709"/>
-        <w:jc w:val="center"/>
-        <w:rPr>
-          <w:rFonts w:ascii="Times New Roman" w:hAnsi="Times New Roman" w:cs="Times New Roman"/>
-          <w:szCs w:val="24"/>
-          <w:lang w:val="en-US"/>
-        </w:rPr>
-      </w:pPr>
-    </w:p>
-    <w:p>
-      <w:pPr>
-        <w:pStyle w:val="ListParagraph"/>
-        <w:ind w:left="709"/>
-        <w:jc w:val="center"/>
-        <w:rPr>
-          <w:rFonts w:ascii="Times New Roman" w:hAnsi="Times New Roman" w:cs="Times New Roman"/>
-          <w:szCs w:val="24"/>
-          <w:lang w:val="en-US"/>
-        </w:rPr>
-      </w:pPr>
-    </w:p>
-    <w:p>
-      <w:pPr>
-        <w:pStyle w:val="ListParagraph"/>
-        <w:ind w:left="709"/>
-        <w:jc w:val="center"/>
         <w:rPr>
           <w:rFonts w:ascii="Times New Roman" w:hAnsi="Times New Roman" w:cs="Times New Roman"/>
           <w:szCs w:val="24"/>
@@ -13461,6 +14204,17 @@
     <w:p>
       <w:pPr>
         <w:pStyle w:val="ListParagraph"/>
+        <w:ind w:left="709"/>
+        <w:jc w:val="both"/>
+        <w:rPr>
+          <w:rFonts w:ascii="Times New Roman" w:hAnsi="Times New Roman" w:cs="Times New Roman"/>
+          <w:szCs w:val="24"/>
+        </w:rPr>
+      </w:pPr>
+    </w:p>
+    <w:p>
+      <w:pPr>
+        <w:pStyle w:val="ListParagraph"/>
         <w:numPr>
           <w:ilvl w:val="0"/>
           <w:numId w:val="15"/>
@@ -13640,7 +14394,7 @@
         <w:t>T</w:t>
       </w:r>
       <w:r>
-        <w:t>a có thể xin khóa uplock trên những dataset cần truy cập để</w:t>
+        <w:t>a có thể xin khóa uplock trên những dataset cần truy cập</w:t>
       </w:r>
       <w:r>
         <w:t>.</w:t>
@@ -13667,6 +14421,7 @@
         </w:numPr>
       </w:pPr>
       <w:r>
+        <w:lastRenderedPageBreak/>
         <w:t>Cần thêm một vài dòng code ở tran 2 để khi không truy cập được vào dòng cần update dữ liệu (không được cấp khóa), thì raise error và rollback</w:t>
       </w:r>
     </w:p>
@@ -13679,7 +14434,6 @@
         </w:numPr>
       </w:pPr>
       <w:r>
-        <w:lastRenderedPageBreak/>
         <w:t>Thêm câu truy vấn: SET TRANSACTION ISOLATION LEVEL SERIALIZABLE</w:t>
       </w:r>
     </w:p>
@@ -13737,24 +14491,6 @@
     </w:p>
     <w:p>
       <w:pPr>
-        <w:ind w:left="709"/>
-        <w:jc w:val="center"/>
-      </w:pPr>
-    </w:p>
-    <w:p>
-      <w:pPr>
-        <w:ind w:left="709"/>
-        <w:jc w:val="center"/>
-      </w:pPr>
-    </w:p>
-    <w:p>
-      <w:pPr>
-        <w:ind w:left="709"/>
-        <w:jc w:val="center"/>
-      </w:pPr>
-    </w:p>
-    <w:p>
-      <w:pPr>
         <w:pStyle w:val="ListParagraph"/>
         <w:numPr>
           <w:ilvl w:val="0"/>
@@ -13790,6 +14526,13 @@
       <w:r>
         <w:t>Khi khách hàng đặt món và gửi yêu cầu đặt hàng cho đối tác, đối tác tiếp nhận yêu cầu và thực hiện xác nhận đơn hàng. Trong khi đang chờ xác nhận từ đối tác, khách hàng quyết định hủy đơn hàng và gửi yêu cầu hủy đơn hàng cho đối tác, cùng lúc đó đối tác bấm xác nhận đơn → Gây ra sự cố xử lý dữ liệu</w:t>
       </w:r>
+    </w:p>
+    <w:p>
+      <w:pPr>
+        <w:pStyle w:val="ListParagraph"/>
+        <w:ind w:left="993"/>
+        <w:jc w:val="both"/>
+      </w:pPr>
     </w:p>
     <w:p>
       <w:pPr>
@@ -13855,9 +14598,15 @@
       <w:pPr>
         <w:pStyle w:val="ListParagraph"/>
         <w:ind w:left="709"/>
-      </w:pPr>
-      <w:r>
-        <w:lastRenderedPageBreak/>
+        <w:jc w:val="center"/>
+      </w:pPr>
+    </w:p>
+    <w:p>
+      <w:pPr>
+        <w:pStyle w:val="ListParagraph"/>
+        <w:ind w:left="709"/>
+      </w:pPr>
+      <w:r>
         <w:t>→</w:t>
       </w:r>
       <w:r>
@@ -13923,6 +14672,7 @@
         <w:rPr>
           <w:noProof/>
         </w:rPr>
+        <w:lastRenderedPageBreak/>
         <w:drawing>
           <wp:inline distT="0" distB="0" distL="0" distR="0" wp14:anchorId="41511ECB" wp14:editId="60172E0E">
             <wp:extent cx="5210175" cy="2813050"/>
@@ -14205,7 +14955,6 @@
         <w:rPr>
           <w:noProof/>
         </w:rPr>
-        <w:lastRenderedPageBreak/>
         <w:drawing>
           <wp:inline distT="0" distB="0" distL="0" distR="0" wp14:anchorId="31A26B25" wp14:editId="0C0AF93B">
             <wp:extent cx="5168900" cy="1647190"/>
@@ -14275,6 +15024,7 @@
           <w:sz w:val="26"/>
           <w:szCs w:val="26"/>
         </w:rPr>
+        <w:lastRenderedPageBreak/>
         <w:t>Tình huống 4</w:t>
       </w:r>
     </w:p>
@@ -14497,21 +15247,22 @@
           <w:rFonts w:ascii="Times New Roman" w:hAnsi="Times New Roman" w:cs="Times New Roman"/>
           <w:szCs w:val="24"/>
         </w:rPr>
-        <w:t xml:space="preserve"> Giao tác khác có thể xin khóa UPDLOCK và tiến hành </w:t>
-      </w:r>
-      <w:r>
-        <w:rPr>
-          <w:rFonts w:ascii="Times New Roman" w:hAnsi="Times New Roman" w:cs="Times New Roman"/>
-          <w:szCs w:val="24"/>
-        </w:rPr>
-        <w:t>→</w:t>
-      </w:r>
-      <w:r>
-        <w:rPr>
-          <w:rFonts w:ascii="Times New Roman" w:hAnsi="Times New Roman" w:cs="Times New Roman"/>
-          <w:szCs w:val="24"/>
-        </w:rPr>
-        <w:t xml:space="preserve"> update như thường </w:t>
+        <w:t xml:space="preserve"> Giao tác khác có thể xin khóa UPDLOCK và tiến hành</w:t>
+      </w:r>
+      <w:r>
+        <w:rPr>
+          <w:rFonts w:ascii="Times New Roman" w:hAnsi="Times New Roman" w:cs="Times New Roman"/>
+          <w:szCs w:val="24"/>
+          <w:lang w:val="en-US"/>
+        </w:rPr>
+        <w:t xml:space="preserve"> </w:t>
+      </w:r>
+      <w:r>
+        <w:rPr>
+          <w:rFonts w:ascii="Times New Roman" w:hAnsi="Times New Roman" w:cs="Times New Roman"/>
+          <w:szCs w:val="24"/>
+        </w:rPr>
+        <w:t xml:space="preserve">update như thường </w:t>
       </w:r>
       <w:r>
         <w:rPr>
@@ -14572,7 +15323,6 @@
           <w:rFonts w:ascii="Times New Roman" w:hAnsi="Times New Roman" w:cs="Times New Roman"/>
           <w:noProof/>
         </w:rPr>
-        <w:lastRenderedPageBreak/>
         <w:drawing>
           <wp:inline distT="0" distB="0" distL="0" distR="0" wp14:anchorId="5F44A4DC" wp14:editId="0BADEA28">
             <wp:extent cx="5175250" cy="2900045"/>
@@ -14626,6 +15376,7 @@
           <w:bCs/>
           <w:szCs w:val="24"/>
         </w:rPr>
+        <w:lastRenderedPageBreak/>
         <w:br w:type="page"/>
       </w:r>
     </w:p>
@@ -16170,10 +16921,10 @@
           <w:noProof/>
         </w:rPr>
         <w:drawing>
-          <wp:inline distT="0" distB="0" distL="0" distR="0" wp14:anchorId="12A3DAD3" wp14:editId="2F698006">
-            <wp:extent cx="5731510" cy="4084955"/>
+          <wp:inline distT="0" distB="0" distL="0" distR="0" wp14:anchorId="4C30D8DA" wp14:editId="08BF5FB6">
+            <wp:extent cx="5731510" cy="3257550"/>
             <wp:effectExtent l="0" t="0" r="2540" b="0"/>
-            <wp:docPr id="32" name="Picture 32"/>
+            <wp:docPr id="1085230448" name="Picture 1"/>
             <wp:cNvGraphicFramePr>
               <a:graphicFrameLocks xmlns:a="http://schemas.openxmlformats.org/drawingml/2006/main" noChangeAspect="1"/>
             </wp:cNvGraphicFramePr>
@@ -16181,7 +16932,7 @@
               <a:graphicData uri="http://schemas.openxmlformats.org/drawingml/2006/picture">
                 <pic:pic xmlns:pic="http://schemas.openxmlformats.org/drawingml/2006/picture">
                   <pic:nvPicPr>
-                    <pic:cNvPr id="32" name="Picture 32"/>
+                    <pic:cNvPr id="1085230448" name="Picture 1085230448"/>
                     <pic:cNvPicPr/>
                   </pic:nvPicPr>
                   <pic:blipFill>
@@ -16199,7 +16950,7 @@
                   <pic:spPr>
                     <a:xfrm>
                       <a:off x="0" y="0"/>
-                      <a:ext cx="5731510" cy="4084955"/>
+                      <a:ext cx="5731510" cy="3257550"/>
                     </a:xfrm>
                     <a:prstGeom prst="rect">
                       <a:avLst/>
@@ -16223,6 +16974,9 @@
     <w:p/>
     <w:p/>
     <w:p/>
+    <w:p/>
+    <w:p/>
+    <w:p/>
     <w:p>
       <w:pPr>
         <w:pStyle w:val="ListParagraph"/>
@@ -16268,10 +17022,10 @@
           <w:noProof/>
         </w:rPr>
         <w:drawing>
-          <wp:inline distT="0" distB="0" distL="0" distR="0" wp14:anchorId="2A1451E5" wp14:editId="7B754181">
-            <wp:extent cx="5731510" cy="3883025"/>
-            <wp:effectExtent l="0" t="0" r="2540" b="3175"/>
-            <wp:docPr id="33" name="Picture 33" descr="Diagram, engineering drawing&#10;&#10;Description automatically generated"/>
+          <wp:inline distT="0" distB="0" distL="0" distR="0" wp14:anchorId="2A491628" wp14:editId="6C574A46">
+            <wp:extent cx="5731510" cy="3665220"/>
+            <wp:effectExtent l="0" t="0" r="2540" b="0"/>
+            <wp:docPr id="733279721" name="Picture 2"/>
             <wp:cNvGraphicFramePr>
               <a:graphicFrameLocks xmlns:a="http://schemas.openxmlformats.org/drawingml/2006/main" noChangeAspect="1"/>
             </wp:cNvGraphicFramePr>
@@ -16279,7 +17033,7 @@
               <a:graphicData uri="http://schemas.openxmlformats.org/drawingml/2006/picture">
                 <pic:pic xmlns:pic="http://schemas.openxmlformats.org/drawingml/2006/picture">
                   <pic:nvPicPr>
-                    <pic:cNvPr id="33" name="Picture 33" descr="Diagram, engineering drawing&#10;&#10;Description automatically generated"/>
+                    <pic:cNvPr id="733279721" name="Picture 733279721"/>
                     <pic:cNvPicPr/>
                   </pic:nvPicPr>
                   <pic:blipFill>
@@ -16297,7 +17051,7 @@
                   <pic:spPr>
                     <a:xfrm>
                       <a:off x="0" y="0"/>
-                      <a:ext cx="5731510" cy="3883025"/>
+                      <a:ext cx="5731510" cy="3665220"/>
                     </a:xfrm>
                     <a:prstGeom prst="rect">
                       <a:avLst/>
@@ -16499,13 +17253,111 @@
                                     </w:rPr>
                                     <w:t xml:space="preserve"> </w:t>
                                   </w:r>
+                                  <w:proofErr w:type="spellStart"/>
                                   <w:r>
                                     <w:rPr>
                                       <w:sz w:val="22"/>
                                       <w:lang w:val="en-US"/>
                                     </w:rPr>
-                                    <w:t>Hệ quản trị cơ sở dữ liệu</w:t>
+                                    <w:t>Hệ</w:t>
                                   </w:r>
+                                  <w:proofErr w:type="spellEnd"/>
+                                  <w:r>
+                                    <w:rPr>
+                                      <w:sz w:val="22"/>
+                                      <w:lang w:val="en-US"/>
+                                    </w:rPr>
+                                    <w:t xml:space="preserve"> </w:t>
+                                  </w:r>
+                                  <w:proofErr w:type="spellStart"/>
+                                  <w:r>
+                                    <w:rPr>
+                                      <w:sz w:val="22"/>
+                                      <w:lang w:val="en-US"/>
+                                    </w:rPr>
+                                    <w:t>quản</w:t>
+                                  </w:r>
+                                  <w:proofErr w:type="spellEnd"/>
+                                  <w:r>
+                                    <w:rPr>
+                                      <w:sz w:val="22"/>
+                                      <w:lang w:val="en-US"/>
+                                    </w:rPr>
+                                    <w:t xml:space="preserve"> </w:t>
+                                  </w:r>
+                                  <w:proofErr w:type="spellStart"/>
+                                  <w:r>
+                                    <w:rPr>
+                                      <w:sz w:val="22"/>
+                                      <w:lang w:val="en-US"/>
+                                    </w:rPr>
+                                    <w:t>trị</w:t>
+                                  </w:r>
+                                  <w:proofErr w:type="spellEnd"/>
+                                  <w:r>
+                                    <w:rPr>
+                                      <w:sz w:val="22"/>
+                                      <w:lang w:val="en-US"/>
+                                    </w:rPr>
+                                    <w:t xml:space="preserve"> </w:t>
+                                  </w:r>
+                                  <w:proofErr w:type="spellStart"/>
+                                  <w:r>
+                                    <w:rPr>
+                                      <w:sz w:val="22"/>
+                                      <w:lang w:val="en-US"/>
+                                    </w:rPr>
+                                    <w:t>cơ</w:t>
+                                  </w:r>
+                                  <w:proofErr w:type="spellEnd"/>
+                                  <w:r>
+                                    <w:rPr>
+                                      <w:sz w:val="22"/>
+                                      <w:lang w:val="en-US"/>
+                                    </w:rPr>
+                                    <w:t xml:space="preserve"> </w:t>
+                                  </w:r>
+                                  <w:proofErr w:type="spellStart"/>
+                                  <w:r>
+                                    <w:rPr>
+                                      <w:sz w:val="22"/>
+                                      <w:lang w:val="en-US"/>
+                                    </w:rPr>
+                                    <w:t>sở</w:t>
+                                  </w:r>
+                                  <w:proofErr w:type="spellEnd"/>
+                                  <w:r>
+                                    <w:rPr>
+                                      <w:sz w:val="22"/>
+                                      <w:lang w:val="en-US"/>
+                                    </w:rPr>
+                                    <w:t xml:space="preserve"> </w:t>
+                                  </w:r>
+                                  <w:proofErr w:type="spellStart"/>
+                                  <w:r>
+                                    <w:rPr>
+                                      <w:sz w:val="22"/>
+                                      <w:lang w:val="en-US"/>
+                                    </w:rPr>
+                                    <w:t>dữ</w:t>
+                                  </w:r>
+                                  <w:proofErr w:type="spellEnd"/>
+                                  <w:r>
+                                    <w:rPr>
+                                      <w:sz w:val="22"/>
+                                      <w:lang w:val="en-US"/>
+                                    </w:rPr>
+                                    <w:t xml:space="preserve"> </w:t>
+                                  </w:r>
+                                  <w:proofErr w:type="spellStart"/>
+                                  <w:r>
+                                    <w:rPr>
+                                      <w:sz w:val="22"/>
+                                      <w:lang w:val="en-US"/>
+                                    </w:rPr>
+                                    <w:t>liệu</w:t>
+                                  </w:r>
+                                  <w:proofErr w:type="spellEnd"/>
                                 </w:p>
                                 <w:p>
                                   <w:pPr>
@@ -16600,13 +17452,111 @@
                               </w:rPr>
                               <w:t xml:space="preserve"> </w:t>
                             </w:r>
+                            <w:proofErr w:type="spellStart"/>
                             <w:r>
                               <w:rPr>
                                 <w:sz w:val="22"/>
                                 <w:lang w:val="en-US"/>
                               </w:rPr>
-                              <w:t>Hệ quản trị cơ sở dữ liệu</w:t>
+                              <w:t>Hệ</w:t>
                             </w:r>
+                            <w:proofErr w:type="spellEnd"/>
+                            <w:r>
+                              <w:rPr>
+                                <w:sz w:val="22"/>
+                                <w:lang w:val="en-US"/>
+                              </w:rPr>
+                              <w:t xml:space="preserve"> </w:t>
+                            </w:r>
+                            <w:proofErr w:type="spellStart"/>
+                            <w:r>
+                              <w:rPr>
+                                <w:sz w:val="22"/>
+                                <w:lang w:val="en-US"/>
+                              </w:rPr>
+                              <w:t>quản</w:t>
+                            </w:r>
+                            <w:proofErr w:type="spellEnd"/>
+                            <w:r>
+                              <w:rPr>
+                                <w:sz w:val="22"/>
+                                <w:lang w:val="en-US"/>
+                              </w:rPr>
+                              <w:t xml:space="preserve"> </w:t>
+                            </w:r>
+                            <w:proofErr w:type="spellStart"/>
+                            <w:r>
+                              <w:rPr>
+                                <w:sz w:val="22"/>
+                                <w:lang w:val="en-US"/>
+                              </w:rPr>
+                              <w:t>trị</w:t>
+                            </w:r>
+                            <w:proofErr w:type="spellEnd"/>
+                            <w:r>
+                              <w:rPr>
+                                <w:sz w:val="22"/>
+                                <w:lang w:val="en-US"/>
+                              </w:rPr>
+                              <w:t xml:space="preserve"> </w:t>
+                            </w:r>
+                            <w:proofErr w:type="spellStart"/>
+                            <w:r>
+                              <w:rPr>
+                                <w:sz w:val="22"/>
+                                <w:lang w:val="en-US"/>
+                              </w:rPr>
+                              <w:t>cơ</w:t>
+                            </w:r>
+                            <w:proofErr w:type="spellEnd"/>
+                            <w:r>
+                              <w:rPr>
+                                <w:sz w:val="22"/>
+                                <w:lang w:val="en-US"/>
+                              </w:rPr>
+                              <w:t xml:space="preserve"> </w:t>
+                            </w:r>
+                            <w:proofErr w:type="spellStart"/>
+                            <w:r>
+                              <w:rPr>
+                                <w:sz w:val="22"/>
+                                <w:lang w:val="en-US"/>
+                              </w:rPr>
+                              <w:t>sở</w:t>
+                            </w:r>
+                            <w:proofErr w:type="spellEnd"/>
+                            <w:r>
+                              <w:rPr>
+                                <w:sz w:val="22"/>
+                                <w:lang w:val="en-US"/>
+                              </w:rPr>
+                              <w:t xml:space="preserve"> </w:t>
+                            </w:r>
+                            <w:proofErr w:type="spellStart"/>
+                            <w:r>
+                              <w:rPr>
+                                <w:sz w:val="22"/>
+                                <w:lang w:val="en-US"/>
+                              </w:rPr>
+                              <w:t>dữ</w:t>
+                            </w:r>
+                            <w:proofErr w:type="spellEnd"/>
+                            <w:r>
+                              <w:rPr>
+                                <w:sz w:val="22"/>
+                                <w:lang w:val="en-US"/>
+                              </w:rPr>
+                              <w:t xml:space="preserve"> </w:t>
+                            </w:r>
+                            <w:proofErr w:type="spellStart"/>
+                            <w:r>
+                              <w:rPr>
+                                <w:sz w:val="22"/>
+                                <w:lang w:val="en-US"/>
+                              </w:rPr>
+                              <w:t>liệu</w:t>
+                            </w:r>
+                            <w:proofErr w:type="spellEnd"/>
                           </w:p>
                           <w:p>
                             <w:pPr>
@@ -16703,22 +17653,93 @@
                                     <w:rPr>
                                       <w:sz w:val="22"/>
                                     </w:rPr>
-                                    <w:t>Đề Tài:</w:t>
+                                    <w:t xml:space="preserve">Đề </w:t>
+                                  </w:r>
+                                  <w:r>
+                                    <w:rPr>
+                                      <w:sz w:val="22"/>
+                                    </w:rPr>
+                                    <w:t>Tài:</w:t>
                                   </w:r>
                                   <w:r>
                                     <w:rPr>
                                       <w:sz w:val="22"/>
                                       <w:lang w:val="en-US"/>
                                     </w:rPr>
-                                    <w:t xml:space="preserve"> Báo cáo đ</w:t>
+                                    <w:t xml:space="preserve"> </w:t>
+                                  </w:r>
+                                  <w:proofErr w:type="spellStart"/>
+                                  <w:r>
+                                    <w:rPr>
+                                      <w:sz w:val="22"/>
+                                      <w:lang w:val="en-US"/>
+                                    </w:rPr>
+                                    <w:t>Báo</w:t>
+                                  </w:r>
+                                  <w:proofErr w:type="spellEnd"/>
+                                  <w:r>
+                                    <w:rPr>
+                                      <w:sz w:val="22"/>
+                                      <w:lang w:val="en-US"/>
+                                    </w:rPr>
+                                    <w:t xml:space="preserve"> </w:t>
+                                  </w:r>
+                                  <w:proofErr w:type="spellStart"/>
+                                  <w:r>
+                                    <w:rPr>
+                                      <w:sz w:val="22"/>
+                                      <w:lang w:val="en-US"/>
+                                    </w:rPr>
+                                    <w:t>cáo</w:t>
+                                  </w:r>
+                                  <w:proofErr w:type="spellEnd"/>
+                                  <w:r>
+                                    <w:rPr>
+                                      <w:sz w:val="22"/>
+                                      <w:lang w:val="en-US"/>
+                                    </w:rPr>
+                                    <w:t xml:space="preserve"> </w:t>
+                                  </w:r>
+                                  <w:proofErr w:type="spellStart"/>
+                                  <w:r>
+                                    <w:rPr>
+                                      <w:sz w:val="22"/>
+                                      <w:lang w:val="en-US"/>
+                                    </w:rPr>
+                                    <w:t>đ</w:t>
                                   </w:r>
                                   <w:r>
                                     <w:rPr>
                                       <w:sz w:val="22"/>
                                       <w:lang w:val="en-US"/>
                                     </w:rPr>
-                                    <w:t xml:space="preserve">ồ án </w:t>
+                                    <w:t>ồ</w:t>
                                   </w:r>
+                                  <w:proofErr w:type="spellEnd"/>
+                                  <w:r>
+                                    <w:rPr>
+                                      <w:sz w:val="22"/>
+                                      <w:lang w:val="en-US"/>
+                                    </w:rPr>
+                                    <w:t xml:space="preserve"> </w:t>
+                                  </w:r>
+                                  <w:proofErr w:type="spellStart"/>
+                                  <w:r>
+                                    <w:rPr>
+                                      <w:sz w:val="22"/>
+                                      <w:lang w:val="en-US"/>
+                                    </w:rPr>
+                                    <w:t>án</w:t>
+                                  </w:r>
+                                  <w:proofErr w:type="spellEnd"/>
+                                  <w:r>
+                                    <w:rPr>
+                                      <w:sz w:val="22"/>
+                                      <w:lang w:val="en-US"/>
+                                    </w:rPr>
+                                    <w:t xml:space="preserve"> </w:t>
+                                  </w:r>
+                                  <w:proofErr w:type="spellStart"/>
                                   <w:r>
                                     <w:rPr>
                                       <w:sz w:val="22"/>
@@ -16726,13 +17747,23 @@
                                     </w:rPr>
                                     <w:t>cuối</w:t>
                                   </w:r>
+                                  <w:proofErr w:type="spellEnd"/>
                                   <w:r>
                                     <w:rPr>
                                       <w:sz w:val="22"/>
                                       <w:lang w:val="en-US"/>
                                     </w:rPr>
-                                    <w:t xml:space="preserve"> kỳ</w:t>
+                                    <w:t xml:space="preserve"> </w:t>
                                   </w:r>
+                                  <w:proofErr w:type="spellStart"/>
+                                  <w:r>
+                                    <w:rPr>
+                                      <w:sz w:val="22"/>
+                                      <w:lang w:val="en-US"/>
+                                    </w:rPr>
+                                    <w:t>kỳ</w:t>
+                                  </w:r>
+                                  <w:proofErr w:type="spellEnd"/>
                                   <w:r>
                                     <w:rPr>
                                       <w:sz w:val="22"/>
@@ -16802,22 +17833,93 @@
                               <w:rPr>
                                 <w:sz w:val="22"/>
                               </w:rPr>
-                              <w:t>Đề Tài:</w:t>
+                              <w:t xml:space="preserve">Đề </w:t>
+                            </w:r>
+                            <w:r>
+                              <w:rPr>
+                                <w:sz w:val="22"/>
+                              </w:rPr>
+                              <w:t>Tài:</w:t>
                             </w:r>
                             <w:r>
                               <w:rPr>
                                 <w:sz w:val="22"/>
                                 <w:lang w:val="en-US"/>
                               </w:rPr>
-                              <w:t xml:space="preserve"> Báo cáo đ</w:t>
+                              <w:t xml:space="preserve"> </w:t>
+                            </w:r>
+                            <w:proofErr w:type="spellStart"/>
+                            <w:r>
+                              <w:rPr>
+                                <w:sz w:val="22"/>
+                                <w:lang w:val="en-US"/>
+                              </w:rPr>
+                              <w:t>Báo</w:t>
+                            </w:r>
+                            <w:proofErr w:type="spellEnd"/>
+                            <w:r>
+                              <w:rPr>
+                                <w:sz w:val="22"/>
+                                <w:lang w:val="en-US"/>
+                              </w:rPr>
+                              <w:t xml:space="preserve"> </w:t>
+                            </w:r>
+                            <w:proofErr w:type="spellStart"/>
+                            <w:r>
+                              <w:rPr>
+                                <w:sz w:val="22"/>
+                                <w:lang w:val="en-US"/>
+                              </w:rPr>
+                              <w:t>cáo</w:t>
+                            </w:r>
+                            <w:proofErr w:type="spellEnd"/>
+                            <w:r>
+                              <w:rPr>
+                                <w:sz w:val="22"/>
+                                <w:lang w:val="en-US"/>
+                              </w:rPr>
+                              <w:t xml:space="preserve"> </w:t>
+                            </w:r>
+                            <w:proofErr w:type="spellStart"/>
+                            <w:r>
+                              <w:rPr>
+                                <w:sz w:val="22"/>
+                                <w:lang w:val="en-US"/>
+                              </w:rPr>
+                              <w:t>đ</w:t>
                             </w:r>
                             <w:r>
                               <w:rPr>
                                 <w:sz w:val="22"/>
                                 <w:lang w:val="en-US"/>
                               </w:rPr>
-                              <w:t xml:space="preserve">ồ án </w:t>
+                              <w:t>ồ</w:t>
                             </w:r>
+                            <w:proofErr w:type="spellEnd"/>
+                            <w:r>
+                              <w:rPr>
+                                <w:sz w:val="22"/>
+                                <w:lang w:val="en-US"/>
+                              </w:rPr>
+                              <w:t xml:space="preserve"> </w:t>
+                            </w:r>
+                            <w:proofErr w:type="spellStart"/>
+                            <w:r>
+                              <w:rPr>
+                                <w:sz w:val="22"/>
+                                <w:lang w:val="en-US"/>
+                              </w:rPr>
+                              <w:t>án</w:t>
+                            </w:r>
+                            <w:proofErr w:type="spellEnd"/>
+                            <w:r>
+                              <w:rPr>
+                                <w:sz w:val="22"/>
+                                <w:lang w:val="en-US"/>
+                              </w:rPr>
+                              <w:t xml:space="preserve"> </w:t>
+                            </w:r>
+                            <w:proofErr w:type="spellStart"/>
                             <w:r>
                               <w:rPr>
                                 <w:sz w:val="22"/>
@@ -16825,13 +17927,23 @@
                               </w:rPr>
                               <w:t>cuối</w:t>
                             </w:r>
+                            <w:proofErr w:type="spellEnd"/>
                             <w:r>
                               <w:rPr>
                                 <w:sz w:val="22"/>
                                 <w:lang w:val="en-US"/>
                               </w:rPr>
-                              <w:t xml:space="preserve"> kỳ</w:t>
+                              <w:t xml:space="preserve"> </w:t>
                             </w:r>
+                            <w:proofErr w:type="spellStart"/>
+                            <w:r>
+                              <w:rPr>
+                                <w:sz w:val="22"/>
+                                <w:lang w:val="en-US"/>
+                              </w:rPr>
+                              <w:t>kỳ</w:t>
+                            </w:r>
+                            <w:proofErr w:type="spellEnd"/>
                             <w:r>
                               <w:rPr>
                                 <w:sz w:val="22"/>

</xml_diff>